<commit_message>
Bricoles dans la rédaction
</commit_message>
<xml_diff>
--- a/Rédaction/Brochot_Perrot_Livrable_1.docx
+++ b/Rédaction/Brochot_Perrot_Livrable_1.docx
@@ -3,14 +3,47 @@
 <w:document xmlns:wpc="http://schemas.microsoft.com/office/word/2010/wordprocessingCanvas" xmlns:mc="http://schemas.openxmlformats.org/markup-compatibility/2006" xmlns:o="urn:schemas-microsoft-com:office:office" xmlns:r="http://schemas.openxmlformats.org/officeDocument/2006/relationships" xmlns:m="http://schemas.openxmlformats.org/officeDocument/2006/math" xmlns:v="urn:schemas-microsoft-com:vml" xmlns:wp14="http://schemas.microsoft.com/office/word/2010/wordprocessingDrawing" xmlns:wp="http://schemas.openxmlformats.org/drawingml/2006/wordprocessingDrawing" xmlns:w10="urn:schemas-microsoft-com:office:word" xmlns:w="http://schemas.openxmlformats.org/wordprocessingml/2006/main" xmlns:w14="http://schemas.microsoft.com/office/word/2010/wordml" xmlns:w15="http://schemas.microsoft.com/office/word/2012/wordml" xmlns:wpg="http://schemas.microsoft.com/office/word/2010/wordprocessingGroup" xmlns:wpi="http://schemas.microsoft.com/office/word/2010/wordprocessingInk" xmlns:wne="http://schemas.microsoft.com/office/word/2006/wordml" xmlns:wps="http://schemas.microsoft.com/office/word/2010/wordprocessingShape" mc:Ignorable="w14 w15 wp14">
   <w:body>
     <w:p>
+      <w:pPr>
+        <w:pStyle w:val="Title"/>
+      </w:pPr>
+      <w:r>
+        <w:t>Projet Jeu Menhir</w:t>
+      </w:r>
+    </w:p>
+    <w:p>
+      <w:pPr>
+        <w:pStyle w:val="Title"/>
+      </w:pPr>
+      <w:r>
+        <w:t>Livrable 1 : analyse et diagrammes UML</w:t>
+      </w:r>
+    </w:p>
+    <w:p>
+      <w:r>
+        <w:br w:type="page"/>
+      </w:r>
+    </w:p>
+    <w:p>
+      <w:pPr>
+        <w:pStyle w:val="Heading1"/>
+        <w:numPr>
+          <w:ilvl w:val="0"/>
+          <w:numId w:val="0"/>
+        </w:numPr>
+        <w:ind w:left="720"/>
+      </w:pPr>
       <w:bookmarkStart w:id="0" w:name="_GoBack"/>
       <w:bookmarkEnd w:id="0"/>
+      <w:r>
+        <w:lastRenderedPageBreak/>
+        <w:t>Introduction</w:t>
+      </w:r>
     </w:p>
     <w:sectPr>
       <w:headerReference w:type="default" r:id="rId9"/>
       <w:footerReference w:type="default" r:id="rId10"/>
       <w:pgSz w:w="11906" w:h="16838"/>
-      <w:pgMar w:top="1417" w:right="1417" w:bottom="1417" w:left="1417" w:header="708" w:footer="708" w:gutter="0"/>
+      <w:pgMar w:top="1560" w:right="1417" w:bottom="1417" w:left="1417" w:header="708" w:footer="708" w:gutter="0"/>
       <w:cols w:space="708"/>
       <w:docGrid w:linePitch="360"/>
     </w:sectPr>
@@ -150,7 +183,7 @@
         <w:i/>
         <w:noProof/>
       </w:rPr>
-      <w:t>1</w:t>
+      <w:t>2</w:t>
     </w:r>
     <w:r>
       <w:rPr>
@@ -216,7 +249,7 @@
           <wp:extent cx="1144905" cy="404495"/>
           <wp:effectExtent l="0" t="0" r="0" b="0"/>
           <wp:wrapSquare wrapText="bothSides"/>
-          <wp:docPr id="3" name="Picture 3" descr="http://www.labex-action.fr/sites/default/files/content/logos/logo_utt.jpg"/>
+          <wp:docPr id="20" name="Picture 20" descr="http://www.labex-action.fr/sites/default/files/content/logos/logo_utt.jpg"/>
           <wp:cNvGraphicFramePr>
             <a:graphicFrameLocks xmlns:a="http://schemas.openxmlformats.org/drawingml/2006/main" noChangeAspect="1"/>
           </wp:cNvGraphicFramePr>
@@ -7505,7 +7538,7 @@
 </file>
 
 <file path=customXml/itemProps1.xml><?xml version="1.0" encoding="utf-8"?>
-<ds:datastoreItem xmlns:ds="http://schemas.openxmlformats.org/officeDocument/2006/customXml" ds:itemID="{A11D4E99-3587-43D7-9F9D-DDE7148E8006}">
+<ds:datastoreItem xmlns:ds="http://schemas.openxmlformats.org/officeDocument/2006/customXml" ds:itemID="{5EFA6CF3-807A-441D-A967-266B9AF816A2}">
   <ds:schemaRefs>
     <ds:schemaRef ds:uri="http://schemas.openxmlformats.org/officeDocument/2006/bibliography"/>
   </ds:schemaRefs>

</xml_diff>